<commit_message>
Added more detail to SCRUM-MEETING-Week 6.docx
</commit_message>
<xml_diff>
--- a/Scrum meetings/SCRUM-MEETING-Week 6.docx
+++ b/Scrum meetings/SCRUM-MEETING-Week 6.docx
@@ -63,12 +63,12 @@
           <wp:inline distB="0" distT="0" distL="0" distR="0">
             <wp:extent cx="160952" cy="160952"/>
             <wp:effectExtent b="0" l="0" r="0" t="0"/>
-            <wp:docPr descr=":white_check_mark:" id="1499542648" name="image4.png"/>
+            <wp:docPr descr=":white_check_mark:" id="1499542648" name="image1.png"/>
             <a:graphic>
               <a:graphicData uri="http://schemas.openxmlformats.org/drawingml/2006/picture">
                 <pic:pic>
                   <pic:nvPicPr>
-                    <pic:cNvPr descr=":white_check_mark:" id="0" name="image4.png"/>
+                    <pic:cNvPr descr=":white_check_mark:" id="0" name="image1.png"/>
                     <pic:cNvPicPr preferRelativeResize="0"/>
                   </pic:nvPicPr>
                   <pic:blipFill>
@@ -230,67 +230,49 @@
                 <w:rFonts w:ascii="Times New Roman" w:cs="Times New Roman" w:eastAsia="Times New Roman" w:hAnsi="Times New Roman"/>
                 <w:rtl w:val="0"/>
               </w:rPr>
-              <w:t xml:space="preserve">​​</w:t>
-            </w:r>
-          </w:p>
-          <w:p>
-            <w:pPr>
-              <w:rPr>
-                <w:rFonts w:ascii="Times New Roman" w:cs="Times New Roman" w:eastAsia="Times New Roman" w:hAnsi="Times New Roman"/>
-              </w:rPr>
-            </w:pPr>
-            <w:r>
-              <w:rPr>
-                <w:rtl w:val="0"/>
-              </w:rPr>
-            </w:r>
-          </w:p>
-          <w:p>
-            <w:pPr>
-              <w:rPr>
-                <w:rFonts w:ascii="Times New Roman" w:cs="Times New Roman" w:eastAsia="Times New Roman" w:hAnsi="Times New Roman"/>
-              </w:rPr>
-            </w:pPr>
-            <w:r>
-              <w:rPr>
-                <w:rtl w:val="0"/>
-              </w:rPr>
-            </w:r>
-          </w:p>
-          <w:p>
-            <w:pPr>
-              <w:rPr>
-                <w:rFonts w:ascii="Times New Roman" w:cs="Times New Roman" w:eastAsia="Times New Roman" w:hAnsi="Times New Roman"/>
-              </w:rPr>
-            </w:pPr>
-            <w:r>
-              <w:rPr>
-                <w:rtl w:val="0"/>
-              </w:rPr>
-            </w:r>
-          </w:p>
-          <w:p>
-            <w:pPr>
-              <w:rPr>
-                <w:rFonts w:ascii="Times New Roman" w:cs="Times New Roman" w:eastAsia="Times New Roman" w:hAnsi="Times New Roman"/>
-              </w:rPr>
-            </w:pPr>
-            <w:r>
-              <w:rPr>
-                <w:rtl w:val="0"/>
-              </w:rPr>
-            </w:r>
-          </w:p>
-          <w:p>
-            <w:pPr>
-              <w:rPr>
-                <w:rFonts w:ascii="Times New Roman" w:cs="Times New Roman" w:eastAsia="Times New Roman" w:hAnsi="Times New Roman"/>
-              </w:rPr>
-            </w:pPr>
-            <w:r>
-              <w:rPr>
-                <w:rtl w:val="0"/>
-              </w:rPr>
+              <w:t xml:space="preserve">​​DFD diagrams</w:t>
+            </w:r>
+          </w:p>
+          <w:p>
+            <w:pPr>
+              <w:rPr>
+                <w:rFonts w:ascii="Times New Roman" w:cs="Times New Roman" w:eastAsia="Times New Roman" w:hAnsi="Times New Roman"/>
+              </w:rPr>
+            </w:pPr>
+            <w:r>
+              <w:rPr>
+                <w:rFonts w:ascii="Times New Roman" w:cs="Times New Roman" w:eastAsia="Times New Roman" w:hAnsi="Times New Roman"/>
+                <w:rtl w:val="0"/>
+              </w:rPr>
+              <w:t xml:space="preserve">UML diagrams</w:t>
+            </w:r>
+          </w:p>
+          <w:p>
+            <w:pPr>
+              <w:rPr>
+                <w:rFonts w:ascii="Times New Roman" w:cs="Times New Roman" w:eastAsia="Times New Roman" w:hAnsi="Times New Roman"/>
+              </w:rPr>
+            </w:pPr>
+            <w:r>
+              <w:rPr>
+                <w:rFonts w:ascii="Times New Roman" w:cs="Times New Roman" w:eastAsia="Times New Roman" w:hAnsi="Times New Roman"/>
+                <w:rtl w:val="0"/>
+              </w:rPr>
+              <w:t xml:space="preserve">Use-case diagrams</w:t>
+            </w:r>
+          </w:p>
+          <w:p>
+            <w:pPr>
+              <w:rPr>
+                <w:rFonts w:ascii="Times New Roman" w:cs="Times New Roman" w:eastAsia="Times New Roman" w:hAnsi="Times New Roman"/>
+              </w:rPr>
+            </w:pPr>
+            <w:r>
+              <w:rPr>
+                <w:rFonts w:ascii="Times New Roman" w:cs="Times New Roman" w:eastAsia="Times New Roman" w:hAnsi="Times New Roman"/>
+                <w:rtl w:val="0"/>
+              </w:rPr>
+              <w:t xml:space="preserve">Previous M2 work</w:t>
             </w:r>
           </w:p>
         </w:tc>
@@ -307,7 +289,7 @@
                 <w:rFonts w:ascii="Times New Roman" w:cs="Times New Roman" w:eastAsia="Times New Roman" w:hAnsi="Times New Roman"/>
                 <w:rtl w:val="0"/>
               </w:rPr>
-              <w:t xml:space="preserve">​​</w:t>
+              <w:t xml:space="preserve">​​2024/02/16, 3:30PM - 5:30PM</w:t>
             </w:r>
           </w:p>
         </w:tc>
@@ -324,7 +306,21 @@
                 <w:rFonts w:ascii="Times New Roman" w:cs="Times New Roman" w:eastAsia="Times New Roman" w:hAnsi="Times New Roman"/>
                 <w:rtl w:val="0"/>
               </w:rPr>
-              <w:t xml:space="preserve">​​</w:t>
+              <w:t xml:space="preserve">​​Submit M2</w:t>
+            </w:r>
+          </w:p>
+          <w:p>
+            <w:pPr>
+              <w:rPr>
+                <w:rFonts w:ascii="Times New Roman" w:cs="Times New Roman" w:eastAsia="Times New Roman" w:hAnsi="Times New Roman"/>
+              </w:rPr>
+            </w:pPr>
+            <w:r>
+              <w:rPr>
+                <w:rFonts w:ascii="Times New Roman" w:cs="Times New Roman" w:eastAsia="Times New Roman" w:hAnsi="Times New Roman"/>
+                <w:rtl w:val="0"/>
+              </w:rPr>
+              <w:t xml:space="preserve">Plan ahead for next milestone</w:t>
             </w:r>
           </w:p>
         </w:tc>
@@ -523,7 +519,7 @@
                 <w:rFonts w:ascii="Times New Roman" w:cs="Times New Roman" w:eastAsia="Times New Roman" w:hAnsi="Times New Roman"/>
                 <w:rtl w:val="0"/>
               </w:rPr>
-              <w:t xml:space="preserve">​​UML Design</w:t>
+              <w:t xml:space="preserve">Front End</w:t>
             </w:r>
           </w:p>
         </w:tc>
@@ -564,7 +560,21 @@
                 <w:rFonts w:ascii="Times New Roman" w:cs="Times New Roman" w:eastAsia="Times New Roman" w:hAnsi="Times New Roman"/>
                 <w:rtl w:val="0"/>
               </w:rPr>
-              <w:t xml:space="preserve">Compiling M2</w:t>
+              <w:t xml:space="preserve">Scrum Master</w:t>
+            </w:r>
+          </w:p>
+          <w:p>
+            <w:pPr>
+              <w:rPr>
+                <w:rFonts w:ascii="Times New Roman" w:cs="Times New Roman" w:eastAsia="Times New Roman" w:hAnsi="Times New Roman"/>
+              </w:rPr>
+            </w:pPr>
+            <w:r>
+              <w:rPr>
+                <w:rFonts w:ascii="Times New Roman" w:cs="Times New Roman" w:eastAsia="Times New Roman" w:hAnsi="Times New Roman"/>
+                <w:rtl w:val="0"/>
+              </w:rPr>
+              <w:t xml:space="preserve">Auxiliary programming</w:t>
             </w:r>
           </w:p>
         </w:tc>
@@ -605,7 +615,7 @@
                 <w:rFonts w:ascii="Times New Roman" w:cs="Times New Roman" w:eastAsia="Times New Roman" w:hAnsi="Times New Roman"/>
                 <w:rtl w:val="0"/>
               </w:rPr>
-              <w:t xml:space="preserve">UML Design</w:t>
+              <w:t xml:space="preserve">Front End</w:t>
             </w:r>
           </w:p>
         </w:tc>
@@ -646,7 +656,7 @@
                 <w:rFonts w:ascii="Times New Roman" w:cs="Times New Roman" w:eastAsia="Times New Roman" w:hAnsi="Times New Roman"/>
                 <w:rtl w:val="0"/>
               </w:rPr>
-              <w:t xml:space="preserve">UML Drawing</w:t>
+              <w:t xml:space="preserve">Backend - Mid End Development</w:t>
             </w:r>
           </w:p>
         </w:tc>
@@ -687,7 +697,7 @@
                 <w:rFonts w:ascii="Times New Roman" w:cs="Times New Roman" w:eastAsia="Times New Roman" w:hAnsi="Times New Roman"/>
                 <w:rtl w:val="0"/>
               </w:rPr>
-              <w:t xml:space="preserve">Organization/Admin</w:t>
+              <w:t xml:space="preserve">Backend - Database Management/Team Organization</w:t>
             </w:r>
           </w:p>
         </w:tc>
@@ -1067,7 +1077,7 @@
                 <w:rFonts w:ascii="Times New Roman" w:cs="Times New Roman" w:eastAsia="Times New Roman" w:hAnsi="Times New Roman"/>
                 <w:rtl w:val="0"/>
               </w:rPr>
-              <w:t xml:space="preserve">5</w:t>
+              <w:t xml:space="preserve">25 hours</w:t>
             </w:r>
           </w:p>
         </w:tc>
@@ -1116,7 +1126,7 @@
                 <w:rFonts w:ascii="Times New Roman" w:cs="Times New Roman" w:eastAsia="Times New Roman" w:hAnsi="Times New Roman"/>
                 <w:rtl w:val="0"/>
               </w:rPr>
-              <w:t xml:space="preserve">​​This week, we submitted the DFD and UML diagrams and are finishing up M2 to be submitted on Friday.</w:t>
+              <w:t xml:space="preserve">​​This week, we submitted the DFD and UML diagrams and are finishing up M2 and the Use-Case Diagram to be submitted on Friday.</w:t>
             </w:r>
           </w:p>
         </w:tc>
@@ -1214,7 +1224,7 @@
                 <w:rFonts w:ascii="Times New Roman" w:cs="Times New Roman" w:eastAsia="Times New Roman" w:hAnsi="Times New Roman"/>
                 <w:rtl w:val="0"/>
               </w:rPr>
-              <w:t xml:space="preserve">2024/02/12</w:t>
+              <w:t xml:space="preserve">2024/02/16</w:t>
             </w:r>
           </w:p>
         </w:tc>
@@ -1262,7 +1272,7 @@
                 <w:rFonts w:ascii="Times New Roman" w:cs="Times New Roman" w:eastAsia="Times New Roman" w:hAnsi="Times New Roman"/>
                 <w:rtl w:val="0"/>
               </w:rPr>
-              <w:t xml:space="preserve">2024/02/16</w:t>
+              <w:t xml:space="preserve">2024/03/1</w:t>
             </w:r>
           </w:p>
         </w:tc>
@@ -1354,7 +1364,7 @@
                 <w:rFonts w:ascii="Times New Roman" w:cs="Times New Roman" w:eastAsia="Times New Roman" w:hAnsi="Times New Roman"/>
                 <w:rtl w:val="0"/>
               </w:rPr>
-              <w:t xml:space="preserve">5</w:t>
+              <w:t xml:space="preserve">25 hours</w:t>
             </w:r>
           </w:p>
         </w:tc>
@@ -1442,63 +1452,63 @@
                 <w:rFonts w:ascii="Times New Roman" w:cs="Times New Roman" w:eastAsia="Times New Roman" w:hAnsi="Times New Roman"/>
                 <w:rtl w:val="0"/>
               </w:rPr>
-              <w:t xml:space="preserve">Sami Almuallim: 1</w:t>
-            </w:r>
-          </w:p>
-          <w:p>
-            <w:pPr>
-              <w:rPr>
-                <w:rFonts w:ascii="Times New Roman" w:cs="Times New Roman" w:eastAsia="Times New Roman" w:hAnsi="Times New Roman"/>
-              </w:rPr>
-            </w:pPr>
-            <w:r>
-              <w:rPr>
-                <w:rFonts w:ascii="Times New Roman" w:cs="Times New Roman" w:eastAsia="Times New Roman" w:hAnsi="Times New Roman"/>
-                <w:rtl w:val="0"/>
-              </w:rPr>
-              <w:t xml:space="preserve">Muhammad Ashar: 1</w:t>
-            </w:r>
-          </w:p>
-          <w:p>
-            <w:pPr>
-              <w:rPr>
-                <w:rFonts w:ascii="Times New Roman" w:cs="Times New Roman" w:eastAsia="Times New Roman" w:hAnsi="Times New Roman"/>
-              </w:rPr>
-            </w:pPr>
-            <w:r>
-              <w:rPr>
-                <w:rFonts w:ascii="Times New Roman" w:cs="Times New Roman" w:eastAsia="Times New Roman" w:hAnsi="Times New Roman"/>
-                <w:rtl w:val="0"/>
-              </w:rPr>
-              <w:t xml:space="preserve">Abhishek Dash: 1</w:t>
-            </w:r>
-          </w:p>
-          <w:p>
-            <w:pPr>
-              <w:rPr>
-                <w:rFonts w:ascii="Times New Roman" w:cs="Times New Roman" w:eastAsia="Times New Roman" w:hAnsi="Times New Roman"/>
-              </w:rPr>
-            </w:pPr>
-            <w:r>
-              <w:rPr>
-                <w:rFonts w:ascii="Times New Roman" w:cs="Times New Roman" w:eastAsia="Times New Roman" w:hAnsi="Times New Roman"/>
-                <w:rtl w:val="0"/>
-              </w:rPr>
-              <w:t xml:space="preserve">Samantha Maranda: 1</w:t>
-            </w:r>
-          </w:p>
-          <w:p>
-            <w:pPr>
-              <w:rPr>
-                <w:rFonts w:ascii="Times New Roman" w:cs="Times New Roman" w:eastAsia="Times New Roman" w:hAnsi="Times New Roman"/>
-              </w:rPr>
-            </w:pPr>
-            <w:r>
-              <w:rPr>
-                <w:rFonts w:ascii="Times New Roman" w:cs="Times New Roman" w:eastAsia="Times New Roman" w:hAnsi="Times New Roman"/>
-                <w:rtl w:val="0"/>
-              </w:rPr>
-              <w:t xml:space="preserve">Nicholas Marino: 1</w:t>
+              <w:t xml:space="preserve">Sami Almuallim: 5 hours</w:t>
+            </w:r>
+          </w:p>
+          <w:p>
+            <w:pPr>
+              <w:rPr>
+                <w:rFonts w:ascii="Times New Roman" w:cs="Times New Roman" w:eastAsia="Times New Roman" w:hAnsi="Times New Roman"/>
+              </w:rPr>
+            </w:pPr>
+            <w:r>
+              <w:rPr>
+                <w:rFonts w:ascii="Times New Roman" w:cs="Times New Roman" w:eastAsia="Times New Roman" w:hAnsi="Times New Roman"/>
+                <w:rtl w:val="0"/>
+              </w:rPr>
+              <w:t xml:space="preserve">Muhammad Ashar: 5 hours</w:t>
+            </w:r>
+          </w:p>
+          <w:p>
+            <w:pPr>
+              <w:rPr>
+                <w:rFonts w:ascii="Times New Roman" w:cs="Times New Roman" w:eastAsia="Times New Roman" w:hAnsi="Times New Roman"/>
+              </w:rPr>
+            </w:pPr>
+            <w:r>
+              <w:rPr>
+                <w:rFonts w:ascii="Times New Roman" w:cs="Times New Roman" w:eastAsia="Times New Roman" w:hAnsi="Times New Roman"/>
+                <w:rtl w:val="0"/>
+              </w:rPr>
+              <w:t xml:space="preserve">Abhishek Dash: 5 hours</w:t>
+            </w:r>
+          </w:p>
+          <w:p>
+            <w:pPr>
+              <w:rPr>
+                <w:rFonts w:ascii="Times New Roman" w:cs="Times New Roman" w:eastAsia="Times New Roman" w:hAnsi="Times New Roman"/>
+              </w:rPr>
+            </w:pPr>
+            <w:r>
+              <w:rPr>
+                <w:rFonts w:ascii="Times New Roman" w:cs="Times New Roman" w:eastAsia="Times New Roman" w:hAnsi="Times New Roman"/>
+                <w:rtl w:val="0"/>
+              </w:rPr>
+              <w:t xml:space="preserve">Samantha Maranda: 5 hours</w:t>
+            </w:r>
+          </w:p>
+          <w:p>
+            <w:pPr>
+              <w:rPr>
+                <w:rFonts w:ascii="Times New Roman" w:cs="Times New Roman" w:eastAsia="Times New Roman" w:hAnsi="Times New Roman"/>
+              </w:rPr>
+            </w:pPr>
+            <w:r>
+              <w:rPr>
+                <w:rFonts w:ascii="Times New Roman" w:cs="Times New Roman" w:eastAsia="Times New Roman" w:hAnsi="Times New Roman"/>
+                <w:rtl w:val="0"/>
+              </w:rPr>
+              <w:t xml:space="preserve">Nicholas Marino: 5 hours</w:t>
             </w:r>
           </w:p>
           <w:p>
@@ -1567,7 +1577,7 @@
                 <w:rFonts w:ascii="Times New Roman" w:cs="Times New Roman" w:eastAsia="Times New Roman" w:hAnsi="Times New Roman"/>
                 <w:rtl w:val="0"/>
               </w:rPr>
-              <w:t xml:space="preserve">Insufficient detail in diagrams</w:t>
+              <w:t xml:space="preserve">Insufficient detail in deliverables, inability to attend meetings.</w:t>
             </w:r>
           </w:p>
         </w:tc>
@@ -1624,7 +1634,7 @@
                 <w:rFonts w:ascii="Times New Roman" w:cs="Times New Roman" w:eastAsia="Times New Roman" w:hAnsi="Times New Roman"/>
                 <w:rtl w:val="0"/>
               </w:rPr>
-              <w:t xml:space="preserve">Communication, double checking</w:t>
+              <w:t xml:space="preserve">Communication, peer-reviewing work.</w:t>
             </w:r>
           </w:p>
         </w:tc>
@@ -1666,12 +1676,12 @@
           <wp:inline distB="0" distT="0" distL="0" distR="0">
             <wp:extent cx="181711" cy="181711"/>
             <wp:effectExtent b="0" l="0" r="0" t="0"/>
-            <wp:docPr descr=":books:" id="1499542651" name="image1.png"/>
+            <wp:docPr descr=":books:" id="1499542651" name="image4.png"/>
             <a:graphic>
               <a:graphicData uri="http://schemas.openxmlformats.org/drawingml/2006/picture">
                 <pic:pic>
                   <pic:nvPicPr>
-                    <pic:cNvPr descr=":books:" id="0" name="image1.png"/>
+                    <pic:cNvPr descr=":books:" id="0" name="image4.png"/>
                     <pic:cNvPicPr preferRelativeResize="0"/>
                   </pic:nvPicPr>
                   <pic:blipFill>

</xml_diff>

<commit_message>
Added a few more details to SCRUM-MEETING-Week 6.docx
</commit_message>
<xml_diff>
--- a/Scrum meetings/SCRUM-MEETING-Week 6.docx
+++ b/Scrum meetings/SCRUM-MEETING-Week 6.docx
@@ -63,12 +63,12 @@
           <wp:inline distB="0" distT="0" distL="0" distR="0">
             <wp:extent cx="160952" cy="160952"/>
             <wp:effectExtent b="0" l="0" r="0" t="0"/>
-            <wp:docPr descr=":white_check_mark:" id="1499542648" name="image1.png"/>
+            <wp:docPr descr=":white_check_mark:" id="1499542648" name="image4.png"/>
             <a:graphic>
               <a:graphicData uri="http://schemas.openxmlformats.org/drawingml/2006/picture">
                 <pic:pic>
                   <pic:nvPicPr>
-                    <pic:cNvPr descr=":white_check_mark:" id="0" name="image1.png"/>
+                    <pic:cNvPr descr=":white_check_mark:" id="0" name="image4.png"/>
                     <pic:cNvPicPr preferRelativeResize="0"/>
                   </pic:nvPicPr>
                   <pic:blipFill>
@@ -519,7 +519,21 @@
                 <w:rFonts w:ascii="Times New Roman" w:cs="Times New Roman" w:eastAsia="Times New Roman" w:hAnsi="Times New Roman"/>
                 <w:rtl w:val="0"/>
               </w:rPr>
-              <w:t xml:space="preserve">Front End</w:t>
+              <w:t xml:space="preserve">Front End development</w:t>
+            </w:r>
+          </w:p>
+          <w:p>
+            <w:pPr>
+              <w:rPr>
+                <w:rFonts w:ascii="Times New Roman" w:cs="Times New Roman" w:eastAsia="Times New Roman" w:hAnsi="Times New Roman"/>
+              </w:rPr>
+            </w:pPr>
+            <w:r>
+              <w:rPr>
+                <w:rFonts w:ascii="Times New Roman" w:cs="Times New Roman" w:eastAsia="Times New Roman" w:hAnsi="Times New Roman"/>
+                <w:rtl w:val="0"/>
+              </w:rPr>
+              <w:t xml:space="preserve">Front end functionality</w:t>
             </w:r>
           </w:p>
         </w:tc>
@@ -615,7 +629,21 @@
                 <w:rFonts w:ascii="Times New Roman" w:cs="Times New Roman" w:eastAsia="Times New Roman" w:hAnsi="Times New Roman"/>
                 <w:rtl w:val="0"/>
               </w:rPr>
-              <w:t xml:space="preserve">Front End</w:t>
+              <w:t xml:space="preserve">Front End development</w:t>
+            </w:r>
+          </w:p>
+          <w:p>
+            <w:pPr>
+              <w:rPr>
+                <w:rFonts w:ascii="Times New Roman" w:cs="Times New Roman" w:eastAsia="Times New Roman" w:hAnsi="Times New Roman"/>
+              </w:rPr>
+            </w:pPr>
+            <w:r>
+              <w:rPr>
+                <w:rFonts w:ascii="Times New Roman" w:cs="Times New Roman" w:eastAsia="Times New Roman" w:hAnsi="Times New Roman"/>
+                <w:rtl w:val="0"/>
+              </w:rPr>
+              <w:t xml:space="preserve">Front end graphics</w:t>
             </w:r>
           </w:p>
         </w:tc>
@@ -784,12 +812,12 @@
           <wp:inline distB="0" distT="0" distL="0" distR="0">
             <wp:extent cx="193700" cy="193700"/>
             <wp:effectExtent b="0" l="0" r="0" t="0"/>
-            <wp:docPr descr=":pencil2:" id="1499542649" name="image2.png"/>
+            <wp:docPr descr=":pencil2:" id="1499542649" name="image1.png"/>
             <a:graphic>
               <a:graphicData uri="http://schemas.openxmlformats.org/drawingml/2006/picture">
                 <pic:pic>
                   <pic:nvPicPr>
-                    <pic:cNvPr descr=":pencil2:" id="0" name="image2.png"/>
+                    <pic:cNvPr descr=":pencil2:" id="0" name="image1.png"/>
                     <pic:cNvPicPr preferRelativeResize="0"/>
                   </pic:nvPicPr>
                   <pic:blipFill>
@@ -1676,12 +1704,12 @@
           <wp:inline distB="0" distT="0" distL="0" distR="0">
             <wp:extent cx="181711" cy="181711"/>
             <wp:effectExtent b="0" l="0" r="0" t="0"/>
-            <wp:docPr descr=":books:" id="1499542651" name="image4.png"/>
+            <wp:docPr descr=":books:" id="1499542651" name="image2.png"/>
             <a:graphic>
               <a:graphicData uri="http://schemas.openxmlformats.org/drawingml/2006/picture">
                 <pic:pic>
                   <pic:nvPicPr>
-                    <pic:cNvPr descr=":books:" id="0" name="image4.png"/>
+                    <pic:cNvPr descr=":books:" id="0" name="image2.png"/>
                     <pic:cNvPicPr preferRelativeResize="0"/>
                   </pic:nvPicPr>
                   <pic:blipFill>

</xml_diff>